<commit_message>
commit changes to appraisal model
Summary of emotion generation has been added
</commit_message>
<xml_diff>
--- a/Apprisal Model/Appraisal Model of Emotions.docx
+++ b/Apprisal Model/Appraisal Model of Emotions.docx
@@ -2552,12 +2552,6 @@
         <w:gridCol w:w="4788"/>
       </w:tblGrid>
       <w:tr>
-        <w:tblPrEx>
-          <w:tblCellMar>
-            <w:top w:w="0" w:type="dxa"/>
-            <w:bottom w:w="0" w:type="dxa"/>
-          </w:tblCellMar>
-        </w:tblPrEx>
         <w:trPr>
           <w:trHeight w:val="360"/>
         </w:trPr>
@@ -2585,10 +2579,6 @@
       </w:tr>
       <w:tr>
         <w:tblPrEx>
-          <w:tblCellMar>
-            <w:top w:w="0" w:type="dxa"/>
-            <w:bottom w:w="0" w:type="dxa"/>
-          </w:tblCellMar>
           <w:tblLook w:val="04A0" w:firstRow="1" w:lastRow="0" w:firstColumn="1" w:lastColumn="0" w:noHBand="0" w:noVBand="1"/>
         </w:tblPrEx>
         <w:tc>
@@ -2640,10 +2630,6 @@
       </w:tr>
       <w:tr>
         <w:tblPrEx>
-          <w:tblCellMar>
-            <w:top w:w="0" w:type="dxa"/>
-            <w:bottom w:w="0" w:type="dxa"/>
-          </w:tblCellMar>
           <w:tblLook w:val="04A0" w:firstRow="1" w:lastRow="0" w:firstColumn="1" w:lastColumn="0" w:noHBand="0" w:noVBand="1"/>
         </w:tblPrEx>
         <w:tc>
@@ -2683,10 +2669,6 @@
       </w:tr>
       <w:tr>
         <w:tblPrEx>
-          <w:tblCellMar>
-            <w:top w:w="0" w:type="dxa"/>
-            <w:bottom w:w="0" w:type="dxa"/>
-          </w:tblCellMar>
           <w:tblLook w:val="04A0" w:firstRow="1" w:lastRow="0" w:firstColumn="1" w:lastColumn="0" w:noHBand="0" w:noVBand="1"/>
         </w:tblPrEx>
         <w:tc>
@@ -2731,10 +2713,6 @@
       </w:tr>
       <w:tr>
         <w:tblPrEx>
-          <w:tblCellMar>
-            <w:top w:w="0" w:type="dxa"/>
-            <w:bottom w:w="0" w:type="dxa"/>
-          </w:tblCellMar>
           <w:tblLook w:val="04A0" w:firstRow="1" w:lastRow="0" w:firstColumn="1" w:lastColumn="0" w:noHBand="0" w:noVBand="1"/>
         </w:tblPrEx>
         <w:tc>
@@ -2779,10 +2757,6 @@
       </w:tr>
       <w:tr>
         <w:tblPrEx>
-          <w:tblCellMar>
-            <w:top w:w="0" w:type="dxa"/>
-            <w:bottom w:w="0" w:type="dxa"/>
-          </w:tblCellMar>
           <w:tblLook w:val="04A0" w:firstRow="1" w:lastRow="0" w:firstColumn="1" w:lastColumn="0" w:noHBand="0" w:noVBand="1"/>
         </w:tblPrEx>
         <w:tc>
@@ -2827,10 +2801,6 @@
       </w:tr>
       <w:tr>
         <w:tblPrEx>
-          <w:tblCellMar>
-            <w:top w:w="0" w:type="dxa"/>
-            <w:bottom w:w="0" w:type="dxa"/>
-          </w:tblCellMar>
           <w:tblLook w:val="04A0" w:firstRow="1" w:lastRow="0" w:firstColumn="1" w:lastColumn="0" w:noHBand="0" w:noVBand="1"/>
         </w:tblPrEx>
         <w:tc>
@@ -2875,10 +2845,6 @@
       </w:tr>
       <w:tr>
         <w:tblPrEx>
-          <w:tblCellMar>
-            <w:top w:w="0" w:type="dxa"/>
-            <w:bottom w:w="0" w:type="dxa"/>
-          </w:tblCellMar>
           <w:tblLook w:val="04A0" w:firstRow="1" w:lastRow="0" w:firstColumn="1" w:lastColumn="0" w:noHBand="0" w:noVBand="1"/>
         </w:tblPrEx>
         <w:tc>
@@ -3254,13 +3220,275 @@
       </w:r>
       <w:proofErr w:type="gramEnd"/>
       <w:r>
-        <w:t>’s assessm</w:t>
-      </w:r>
-      <w:bookmarkStart w:id="2" w:name="_GoBack"/>
-      <w:bookmarkEnd w:id="2"/>
-      <w:r>
-        <w:t>ent of the eliciting situation as containing an attractive or repulsive object.</w:t>
-      </w:r>
+        <w:t>’s assessment of the eliciting situation as containing an attractive or repulsive object.</w:t>
+      </w:r>
+    </w:p>
+    <w:p>
+      <w:pPr>
+        <w:pStyle w:val="NoteLevel1"/>
+      </w:pPr>
+    </w:p>
+    <w:p>
+      <w:pPr>
+        <w:pStyle w:val="NoteLevel1"/>
+      </w:pPr>
+      <w:r>
+        <w:rPr>
+          <w:b/>
+        </w:rPr>
+        <w:t>Generating Emotions:</w:t>
+      </w:r>
+    </w:p>
+    <w:p>
+      <w:pPr>
+        <w:pStyle w:val="NoteLevel1"/>
+      </w:pPr>
+      <w:r>
+        <w:rPr>
+          <w:i/>
+        </w:rPr>
+        <w:t>1. Generating Compound Emotions:</w:t>
+      </w:r>
+    </w:p>
+    <w:p>
+      <w:pPr>
+        <w:pStyle w:val="NoteLevel1"/>
+      </w:pPr>
+      <w:r>
+        <w:t>It is generated when an agent is seen as being accountable for some blameworthy or praiseworthy act</w:t>
+      </w:r>
+      <w:r>
+        <w:t xml:space="preserve"> that has </w:t>
+      </w:r>
+      <w:proofErr w:type="spellStart"/>
+      <w:r>
+        <w:t>valenced</w:t>
+      </w:r>
+      <w:proofErr w:type="spellEnd"/>
+      <w:r>
+        <w:t xml:space="preserve"> consequences with respect to the goals of some agent. </w:t>
+      </w:r>
+    </w:p>
+    <w:p>
+      <w:pPr>
+        <w:pStyle w:val="NoteLevel1"/>
+      </w:pPr>
+    </w:p>
+    <w:tbl>
+      <w:tblPr>
+        <w:tblStyle w:val="TableGrid"/>
+        <w:tblW w:w="0" w:type="auto"/>
+        <w:tblLook w:val="04A0" w:firstRow="1" w:lastRow="0" w:firstColumn="1" w:lastColumn="0" w:noHBand="0" w:noVBand="1"/>
+      </w:tblPr>
+      <w:tblGrid>
+        <w:gridCol w:w="3192"/>
+        <w:gridCol w:w="3192"/>
+        <w:gridCol w:w="3192"/>
+      </w:tblGrid>
+      <w:tr>
+        <w:tc>
+          <w:tcPr>
+            <w:tcW w:w="3192" w:type="dxa"/>
+          </w:tcPr>
+          <w:p>
+            <w:pPr>
+              <w:pStyle w:val="NoteLevel1"/>
+              <w:numPr>
+                <w:ilvl w:val="0"/>
+                <w:numId w:val="0"/>
+              </w:numPr>
+              <w:rPr>
+                <w:b/>
+              </w:rPr>
+            </w:pPr>
+            <w:r>
+              <w:rPr>
+                <w:b/>
+              </w:rPr>
+              <w:t>Goal</w:t>
+            </w:r>
+          </w:p>
+        </w:tc>
+        <w:tc>
+          <w:tcPr>
+            <w:tcW w:w="3192" w:type="dxa"/>
+          </w:tcPr>
+          <w:p>
+            <w:pPr>
+              <w:pStyle w:val="NoteLevel1"/>
+              <w:numPr>
+                <w:ilvl w:val="0"/>
+                <w:numId w:val="0"/>
+              </w:numPr>
+              <w:rPr>
+                <w:b/>
+              </w:rPr>
+            </w:pPr>
+            <w:r>
+              <w:rPr>
+                <w:b/>
+              </w:rPr>
+              <w:t>Standard</w:t>
+            </w:r>
+          </w:p>
+        </w:tc>
+        <w:tc>
+          <w:tcPr>
+            <w:tcW w:w="3192" w:type="dxa"/>
+          </w:tcPr>
+          <w:p>
+            <w:pPr>
+              <w:pStyle w:val="NoteLevel1"/>
+              <w:numPr>
+                <w:ilvl w:val="0"/>
+                <w:numId w:val="0"/>
+              </w:numPr>
+              <w:rPr>
+                <w:b/>
+              </w:rPr>
+            </w:pPr>
+            <w:r>
+              <w:rPr>
+                <w:b/>
+              </w:rPr>
+              <w:t>Em</w:t>
+            </w:r>
+            <w:r>
+              <w:rPr>
+                <w:b/>
+              </w:rPr>
+              <w:t>o</w:t>
+            </w:r>
+            <w:r>
+              <w:rPr>
+                <w:b/>
+              </w:rPr>
+              <w:t>tion</w:t>
+            </w:r>
+          </w:p>
+        </w:tc>
+      </w:tr>
+      <w:tr>
+        <w:tc>
+          <w:tcPr>
+            <w:tcW w:w="3192" w:type="dxa"/>
+          </w:tcPr>
+          <w:p>
+            <w:pPr>
+              <w:pStyle w:val="NoteLevel1"/>
+              <w:numPr>
+                <w:ilvl w:val="0"/>
+                <w:numId w:val="0"/>
+              </w:numPr>
+            </w:pPr>
+            <w:r>
+              <w:t>Achieved</w:t>
+            </w:r>
+          </w:p>
+        </w:tc>
+        <w:tc>
+          <w:tcPr>
+            <w:tcW w:w="3192" w:type="dxa"/>
+          </w:tcPr>
+          <w:p>
+            <w:pPr>
+              <w:pStyle w:val="NoteLevel1"/>
+              <w:numPr>
+                <w:ilvl w:val="0"/>
+                <w:numId w:val="0"/>
+              </w:numPr>
+            </w:pPr>
+            <w:r>
+              <w:t>Upheld</w:t>
+            </w:r>
+          </w:p>
+        </w:tc>
+        <w:tc>
+          <w:tcPr>
+            <w:tcW w:w="3192" w:type="dxa"/>
+          </w:tcPr>
+          <w:p>
+            <w:pPr>
+              <w:pStyle w:val="NoteLevel1"/>
+              <w:numPr>
+                <w:ilvl w:val="0"/>
+                <w:numId w:val="0"/>
+              </w:numPr>
+            </w:pPr>
+            <w:proofErr w:type="gramStart"/>
+            <w:r>
+              <w:t>Gratification(</w:t>
+            </w:r>
+            <w:proofErr w:type="gramEnd"/>
+            <w:r>
+              <w:t>self), gratitude(other)</w:t>
+            </w:r>
+          </w:p>
+        </w:tc>
+      </w:tr>
+      <w:tr>
+        <w:tc>
+          <w:tcPr>
+            <w:tcW w:w="3192" w:type="dxa"/>
+          </w:tcPr>
+          <w:p>
+            <w:pPr>
+              <w:pStyle w:val="NoteLevel1"/>
+              <w:numPr>
+                <w:ilvl w:val="0"/>
+                <w:numId w:val="0"/>
+              </w:numPr>
+            </w:pPr>
+            <w:r>
+              <w:t>Blocked</w:t>
+            </w:r>
+          </w:p>
+        </w:tc>
+        <w:tc>
+          <w:tcPr>
+            <w:tcW w:w="3192" w:type="dxa"/>
+          </w:tcPr>
+          <w:p>
+            <w:pPr>
+              <w:pStyle w:val="NoteLevel1"/>
+              <w:numPr>
+                <w:ilvl w:val="0"/>
+                <w:numId w:val="0"/>
+              </w:numPr>
+            </w:pPr>
+            <w:r>
+              <w:t>Violated</w:t>
+            </w:r>
+          </w:p>
+        </w:tc>
+        <w:tc>
+          <w:tcPr>
+            <w:tcW w:w="3192" w:type="dxa"/>
+          </w:tcPr>
+          <w:p>
+            <w:pPr>
+              <w:pStyle w:val="NoteLevel1"/>
+              <w:numPr>
+                <w:ilvl w:val="0"/>
+                <w:numId w:val="0"/>
+              </w:numPr>
+            </w:pPr>
+            <w:proofErr w:type="gramStart"/>
+            <w:r>
+              <w:t>Remorse(</w:t>
+            </w:r>
+            <w:proofErr w:type="gramEnd"/>
+            <w:r>
+              <w:t>self), anger(other)</w:t>
+            </w:r>
+          </w:p>
+        </w:tc>
+      </w:tr>
+    </w:tbl>
+    <w:p>
+      <w:pPr>
+        <w:pStyle w:val="NoteLevel1"/>
+      </w:pPr>
     </w:p>
     <w:p>
       <w:pPr>
@@ -3270,9 +3498,29 @@
           <w:numId w:val="0"/>
         </w:numPr>
         <w:rPr>
-          <w:b/>
-        </w:rPr>
-      </w:pPr>
+          <w:color w:val="FF0000"/>
+        </w:rPr>
+      </w:pPr>
+      <w:r>
+        <w:rPr>
+          <w:color w:val="FF0000"/>
+        </w:rPr>
+        <w:t>Note: Emotion Eliciting Condition Theory [</w:t>
+      </w:r>
+      <w:proofErr w:type="spellStart"/>
+      <w:r>
+        <w:rPr>
+          <w:color w:val="FF0000"/>
+        </w:rPr>
+        <w:t>Ortony</w:t>
+      </w:r>
+      <w:proofErr w:type="spellEnd"/>
+      <w:r>
+        <w:rPr>
+          <w:color w:val="FF0000"/>
+        </w:rPr>
+        <w:t>, 1988] is set of emotion rules.</w:t>
+      </w:r>
     </w:p>
     <w:p>
       <w:pPr>
@@ -3282,13 +3530,27 @@
           <w:numId w:val="0"/>
         </w:numPr>
         <w:rPr>
-          <w:rFonts w:ascii="Avenir Black" w:hAnsi="Avenir Black"/>
+          <w:color w:val="FF0000"/>
+        </w:rPr>
+      </w:pPr>
+    </w:p>
+    <w:p>
+      <w:pPr>
+        <w:pStyle w:val="NoteLevel1"/>
+        <w:numPr>
+          <w:ilvl w:val="0"/>
+          <w:numId w:val="0"/>
+        </w:numPr>
+        <w:rPr>
           <w:i/>
-          <w:color w:val="4BACC6" w:themeColor="accent5"/>
-          <w:sz w:val="20"/>
-          <w:szCs w:val="20"/>
-        </w:rPr>
-      </w:pPr>
+        </w:rPr>
+      </w:pPr>
+      <w:r>
+        <w:rPr>
+          <w:i/>
+        </w:rPr>
+        <w:t>2. Summary of Emotion Generation</w:t>
+      </w:r>
     </w:p>
     <w:p>
       <w:pPr>
@@ -3300,34 +3562,71 @@
           <w:szCs w:val="20"/>
         </w:rPr>
       </w:pPr>
-    </w:p>
-    <w:p>
-      <w:pPr>
-        <w:pStyle w:val="NoteLevel1"/>
+      <w:bookmarkStart w:id="2" w:name="_GoBack"/>
+      <w:r>
         <w:rPr>
           <w:rFonts w:ascii="Avenir Black" w:hAnsi="Avenir Black"/>
+          <w:noProof/>
           <w:color w:val="4BACC6" w:themeColor="accent5"/>
           <w:sz w:val="20"/>
           <w:szCs w:val="20"/>
         </w:rPr>
-      </w:pPr>
-    </w:p>
-    <w:p>
-      <w:pPr>
-        <w:pStyle w:val="NoteLevel1"/>
-        <w:rPr>
-          <w:rFonts w:ascii="Avenir Black" w:hAnsi="Avenir Black"/>
-          <w:color w:val="4BACC6" w:themeColor="accent5"/>
-          <w:sz w:val="20"/>
-          <w:szCs w:val="20"/>
-        </w:rPr>
-      </w:pPr>
+        <w:drawing>
+          <wp:inline distT="0" distB="0" distL="0" distR="0" wp14:anchorId="11A0660C" wp14:editId="1D536665">
+            <wp:extent cx="6223635" cy="7048500"/>
+            <wp:effectExtent l="0" t="0" r="0" b="0"/>
+            <wp:docPr id="2" name="Picture 2"/>
+            <wp:cNvGraphicFramePr>
+              <a:graphicFrameLocks xmlns:a="http://schemas.openxmlformats.org/drawingml/2006/main" noChangeAspect="1"/>
+            </wp:cNvGraphicFramePr>
+            <a:graphic xmlns:a="http://schemas.openxmlformats.org/drawingml/2006/main">
+              <a:graphicData uri="http://schemas.openxmlformats.org/drawingml/2006/picture">
+                <pic:pic xmlns:pic="http://schemas.openxmlformats.org/drawingml/2006/picture">
+                  <pic:nvPicPr>
+                    <pic:cNvPr id="0" name="Mapping- Situation to Emotions.pdf"/>
+                    <pic:cNvPicPr/>
+                  </pic:nvPicPr>
+                  <pic:blipFill rotWithShape="1">
+                    <a:blip r:embed="rId10">
+                      <a:extLst>
+                        <a:ext uri="{28A0092B-C50C-407E-A947-70E740481C1C}">
+                          <a14:useLocalDpi xmlns:a14="http://schemas.microsoft.com/office/drawing/2010/main" val="0"/>
+                        </a:ext>
+                      </a:extLst>
+                    </a:blip>
+                    <a:srcRect l="4274" t="5448" r="3846" b="2914"/>
+                    <a:stretch/>
+                  </pic:blipFill>
+                  <pic:spPr bwMode="auto">
+                    <a:xfrm>
+                      <a:off x="0" y="0"/>
+                      <a:ext cx="6223635" cy="7048500"/>
+                    </a:xfrm>
+                    <a:prstGeom prst="rect">
+                      <a:avLst/>
+                    </a:prstGeom>
+                    <a:ln>
+                      <a:noFill/>
+                    </a:ln>
+                    <a:extLst>
+                      <a:ext uri="{53640926-AAD7-44d8-BBD7-CCE9431645EC}">
+                        <a14:shadowObscured xmlns:a14="http://schemas.microsoft.com/office/drawing/2010/main"/>
+                      </a:ext>
+                    </a:extLst>
+                  </pic:spPr>
+                </pic:pic>
+              </a:graphicData>
+            </a:graphic>
+          </wp:inline>
+        </w:drawing>
+      </w:r>
+      <w:bookmarkEnd w:id="2"/>
     </w:p>
     <w:p>
       <w:pPr>
         <w:pStyle w:val="NoteLevel1"/>
         <w:sectPr>
-          <w:headerReference w:type="first" r:id="rId10"/>
+          <w:headerReference w:type="first" r:id="rId11"/>
           <w:pgSz w:w="12240" w:h="15840"/>
           <w:pgMar w:top="1440" w:right="1440" w:bottom="1440" w:left="1440" w:header="720" w:footer="720" w:gutter="0"/>
           <w:cols w:space="720"/>
@@ -3342,7 +3641,7 @@
       </w:pPr>
     </w:p>
     <w:sectPr>
-      <w:headerReference w:type="first" r:id="rId11"/>
+      <w:headerReference w:type="first" r:id="rId12"/>
       <w:pgSz w:w="12240" w:h="15840"/>
       <w:pgMar w:top="1440" w:right="1440" w:bottom="1440" w:left="1440" w:header="720" w:footer="720" w:gutter="0"/>
       <w:cols w:space="720"/>
@@ -5325,6 +5624,7 @@
   <w:style w:type="character" w:default="1" w:styleId="DefaultParagraphFont">
     <w:name w:val="Default Paragraph Font"/>
     <w:uiPriority w:val="1"/>
+    <w:semiHidden/>
     <w:unhideWhenUsed/>
   </w:style>
   <w:style w:type="table" w:default="1" w:styleId="TableNormal">
@@ -5731,6 +6031,7 @@
   <w:style w:type="character" w:default="1" w:styleId="DefaultParagraphFont">
     <w:name w:val="Default Paragraph Font"/>
     <w:uiPriority w:val="1"/>
+    <w:semiHidden/>
     <w:unhideWhenUsed/>
   </w:style>
   <w:style w:type="table" w:default="1" w:styleId="TableNormal">

</xml_diff>

<commit_message>
commit App Model - Action
updated the Action Generation
</commit_message>
<xml_diff>
--- a/Apprisal Model/Appraisal Model of Emotions.docx
+++ b/Apprisal Model/Appraisal Model of Emotions.docx
@@ -3555,25 +3555,33 @@
     <w:p>
       <w:pPr>
         <w:pStyle w:val="NoteLevel1"/>
-        <w:rPr>
-          <w:rFonts w:ascii="Avenir Black" w:hAnsi="Avenir Black"/>
-          <w:color w:val="4BACC6" w:themeColor="accent5"/>
-          <w:sz w:val="20"/>
-          <w:szCs w:val="20"/>
-        </w:rPr>
-      </w:pPr>
-      <w:bookmarkStart w:id="2" w:name="_GoBack"/>
-      <w:r>
-        <w:rPr>
-          <w:rFonts w:ascii="Avenir Black" w:hAnsi="Avenir Black"/>
-          <w:noProof/>
-          <w:color w:val="4BACC6" w:themeColor="accent5"/>
-          <w:sz w:val="20"/>
-          <w:szCs w:val="20"/>
+        <w:numPr>
+          <w:ilvl w:val="0"/>
+          <w:numId w:val="0"/>
+        </w:numPr>
+        <w:rPr>
+          <w:b/>
+        </w:rPr>
+      </w:pPr>
+    </w:p>
+    <w:p>
+      <w:pPr>
+        <w:pStyle w:val="NoteLevel1"/>
+        <w:numPr>
+          <w:ilvl w:val="0"/>
+          <w:numId w:val="0"/>
+        </w:numPr>
+        <w:rPr>
+          <w:b/>
+        </w:rPr>
+      </w:pPr>
+      <w:r>
+        <w:rPr>
+          <w:b/>
         </w:rPr>
         <w:drawing>
-          <wp:inline distT="0" distB="0" distL="0" distR="0" wp14:anchorId="11A0660C" wp14:editId="1D536665">
-            <wp:extent cx="6223635" cy="7048500"/>
+          <wp:inline distT="0" distB="0" distL="0" distR="0" wp14:anchorId="4DABB502" wp14:editId="75C3DB41">
+            <wp:extent cx="5943600" cy="6731350"/>
             <wp:effectExtent l="0" t="0" r="0" b="0"/>
             <wp:docPr id="2" name="Picture 2"/>
             <wp:cNvGraphicFramePr>
@@ -3600,7 +3608,7 @@
                   <pic:spPr bwMode="auto">
                     <a:xfrm>
                       <a:off x="0" y="0"/>
-                      <a:ext cx="6223635" cy="7048500"/>
+                      <a:ext cx="5943600" cy="6731350"/>
                     </a:xfrm>
                     <a:prstGeom prst="rect">
                       <a:avLst/>
@@ -3620,13 +3628,623 @@
           </wp:inline>
         </w:drawing>
       </w:r>
-      <w:bookmarkEnd w:id="2"/>
+    </w:p>
+    <w:p>
+      <w:pPr>
+        <w:pStyle w:val="NoteLevel1"/>
+        <w:numPr>
+          <w:ilvl w:val="0"/>
+          <w:numId w:val="0"/>
+        </w:numPr>
+        <w:rPr>
+          <w:b/>
+        </w:rPr>
+      </w:pPr>
+    </w:p>
+    <w:p>
+      <w:pPr>
+        <w:pStyle w:val="NoteLevel1"/>
+        <w:numPr>
+          <w:ilvl w:val="0"/>
+          <w:numId w:val="0"/>
+        </w:numPr>
+        <w:rPr>
+          <w:b/>
+        </w:rPr>
+      </w:pPr>
+      <w:r>
+        <w:rPr>
+          <w:b/>
+        </w:rPr>
+        <w:t>Emotions to Actions:</w:t>
+      </w:r>
+    </w:p>
+    <w:p>
+      <w:pPr>
+        <w:pStyle w:val="NoteLevel1"/>
+        <w:numPr>
+          <w:ilvl w:val="0"/>
+          <w:numId w:val="0"/>
+        </w:numPr>
+      </w:pPr>
+      <w:proofErr w:type="gramStart"/>
+      <w:r>
+        <w:rPr>
+          <w:i/>
+        </w:rPr>
+        <w:t xml:space="preserve">Temperament Traits – </w:t>
+      </w:r>
+      <w:r>
+        <w:t>enduring characteristics of an agent that can serve an explanatory role in accounting for the observed regularities and inconsistencies in an agent’s behavior with respect to the manifestation of emotions.</w:t>
+      </w:r>
+      <w:proofErr w:type="gramEnd"/>
+    </w:p>
+    <w:p>
+      <w:pPr>
+        <w:pStyle w:val="NoteLevel1"/>
+        <w:numPr>
+          <w:ilvl w:val="0"/>
+          <w:numId w:val="0"/>
+        </w:numPr>
+      </w:pPr>
+      <w:r>
+        <w:rPr>
+          <w:i/>
+        </w:rPr>
+        <w:t xml:space="preserve">Response Action – </w:t>
+      </w:r>
+      <w:r>
+        <w:t>they are perspective mechanism used for generating such manifestation.</w:t>
+      </w:r>
+    </w:p>
+    <w:p>
+      <w:pPr>
+        <w:pStyle w:val="NoteLevel1"/>
+        <w:numPr>
+          <w:ilvl w:val="0"/>
+          <w:numId w:val="0"/>
+        </w:numPr>
+      </w:pPr>
+    </w:p>
+    <w:p>
+      <w:pPr>
+        <w:pStyle w:val="NoteLevel1"/>
+        <w:numPr>
+          <w:ilvl w:val="0"/>
+          <w:numId w:val="0"/>
+        </w:numPr>
+      </w:pPr>
+      <w:r>
+        <w:t xml:space="preserve">The AR (Affective </w:t>
+      </w:r>
+      <w:proofErr w:type="spellStart"/>
+      <w:r>
+        <w:t>Reasoner</w:t>
+      </w:r>
+      <w:proofErr w:type="spellEnd"/>
+      <w:r>
+        <w:t xml:space="preserve">) emotion manifestation lexicon is a 3D array filled with response actions. The first dimension is the 24 emotion </w:t>
+      </w:r>
+      <w:proofErr w:type="gramStart"/>
+      <w:r>
+        <w:t>classes</w:t>
+      </w:r>
+      <w:proofErr w:type="gramEnd"/>
+      <w:r>
+        <w:t>.  The second dimension is approx. 20 emotions manifestation categories. The third dimension represents a partial intensity ordering of the several response actions for each of the parent cell.</w:t>
+      </w:r>
+    </w:p>
+    <w:p>
+      <w:pPr>
+        <w:pStyle w:val="NoteLevel1"/>
+        <w:numPr>
+          <w:ilvl w:val="0"/>
+          <w:numId w:val="0"/>
+        </w:numPr>
+      </w:pPr>
+    </w:p>
+    <w:p>
+      <w:pPr>
+        <w:pStyle w:val="NoteLevel1"/>
+        <w:numPr>
+          <w:ilvl w:val="0"/>
+          <w:numId w:val="0"/>
+        </w:numPr>
+        <w:rPr>
+          <w:i/>
+        </w:rPr>
+      </w:pPr>
+      <w:r>
+        <w:rPr>
+          <w:i/>
+        </w:rPr>
+        <w:t>Action Response Categories:</w:t>
+      </w:r>
+    </w:p>
+    <w:p>
+      <w:pPr>
+        <w:pStyle w:val="NoteLevel1"/>
+        <w:numPr>
+          <w:ilvl w:val="0"/>
+          <w:numId w:val="0"/>
+        </w:numPr>
+      </w:pPr>
+      <w:r>
+        <w:t xml:space="preserve">Each of the categories that compromise the second dimension of the emotion manifestation space may be enabled or disabled for a given agent at a given point in simulation. If a category is enabled, then actions in that </w:t>
+      </w:r>
+      <w:proofErr w:type="gramStart"/>
+      <w:r>
+        <w:t>category ,</w:t>
+      </w:r>
+      <w:proofErr w:type="gramEnd"/>
+      <w:r>
+        <w:t xml:space="preserve"> for a specific emotion, may be selected as manifestations of that agent’s emotions. The categories are as follows:</w:t>
+      </w:r>
+    </w:p>
+    <w:p>
+      <w:pPr>
+        <w:pStyle w:val="NoteLevel1"/>
+        <w:numPr>
+          <w:ilvl w:val="0"/>
+          <w:numId w:val="15"/>
+        </w:numPr>
+      </w:pPr>
+      <w:proofErr w:type="gramStart"/>
+      <w:r>
+        <w:rPr>
+          <w:color w:val="4BACC6" w:themeColor="accent5"/>
+        </w:rPr>
+        <w:t>Somatic Response</w:t>
+      </w:r>
+      <w:r>
+        <w:t xml:space="preserve"> – Bodily manifestations such as trembling, going in to shock, feeling overall pleasure.</w:t>
+      </w:r>
+      <w:proofErr w:type="gramEnd"/>
+    </w:p>
+    <w:p>
+      <w:pPr>
+        <w:pStyle w:val="NoteLevel1"/>
+        <w:numPr>
+          <w:ilvl w:val="0"/>
+          <w:numId w:val="15"/>
+        </w:numPr>
+      </w:pPr>
+      <w:r>
+        <w:rPr>
+          <w:color w:val="4BACC6" w:themeColor="accent5"/>
+        </w:rPr>
+        <w:t>Behavioral responses directed towards an inanimate object</w:t>
+      </w:r>
+      <w:r>
+        <w:t xml:space="preserve"> – Responding to the environment with attention or action focused on an inanimate object: slamming door, kicking something.</w:t>
+      </w:r>
+    </w:p>
+    <w:p>
+      <w:pPr>
+        <w:pStyle w:val="NoteLevel1"/>
+        <w:numPr>
+          <w:ilvl w:val="0"/>
+          <w:numId w:val="15"/>
+        </w:numPr>
+      </w:pPr>
+      <w:r>
+        <w:rPr>
+          <w:color w:val="4BACC6" w:themeColor="accent5"/>
+        </w:rPr>
+        <w:t xml:space="preserve">Behavioral responses directed towards an animate object </w:t>
+      </w:r>
+      <w:r>
+        <w:t>– Responding to the environment with attention focused on an animate object such as hitting someone, pushing someone, etc.</w:t>
+      </w:r>
+    </w:p>
+    <w:p>
+      <w:pPr>
+        <w:pStyle w:val="NoteLevel1"/>
+        <w:numPr>
+          <w:ilvl w:val="0"/>
+          <w:numId w:val="15"/>
+        </w:numPr>
+      </w:pPr>
+      <w:r>
+        <w:rPr>
+          <w:color w:val="4BACC6" w:themeColor="accent5"/>
+        </w:rPr>
+        <w:t xml:space="preserve">Behavioral responses </w:t>
+      </w:r>
+      <w:proofErr w:type="gramStart"/>
+      <w:r>
+        <w:rPr>
+          <w:color w:val="4BACC6" w:themeColor="accent5"/>
+        </w:rPr>
+        <w:t>that are</w:t>
+      </w:r>
+      <w:proofErr w:type="gramEnd"/>
+      <w:r>
+        <w:rPr>
+          <w:color w:val="4BACC6" w:themeColor="accent5"/>
+        </w:rPr>
+        <w:t xml:space="preserve"> unfocused</w:t>
+      </w:r>
+      <w:r>
+        <w:t xml:space="preserve"> – Responding through an actions without attending to another agent or object, e.g. jumping up and down, and sitting quietly.</w:t>
+      </w:r>
+    </w:p>
+    <w:p>
+      <w:pPr>
+        <w:pStyle w:val="NoteLevel1"/>
+        <w:numPr>
+          <w:ilvl w:val="0"/>
+          <w:numId w:val="15"/>
+        </w:numPr>
+      </w:pPr>
+      <w:r>
+        <w:rPr>
+          <w:color w:val="4BACC6" w:themeColor="accent5"/>
+        </w:rPr>
+        <w:t xml:space="preserve">Communicative </w:t>
+      </w:r>
+      <w:r>
+        <w:rPr>
+          <w:color w:val="4BACC6" w:themeColor="accent5"/>
+        </w:rPr>
+        <w:t>nonverbal responses</w:t>
+      </w:r>
+      <w:r>
+        <w:t xml:space="preserve"> – Intentionally revealing one’s emotional state through nonverbal actions such as smiling, winking, throwing arms up in the air, and shaking one’s fist.</w:t>
+      </w:r>
+    </w:p>
+    <w:p>
+      <w:pPr>
+        <w:pStyle w:val="NoteLevel1"/>
+        <w:numPr>
+          <w:ilvl w:val="0"/>
+          <w:numId w:val="15"/>
+        </w:numPr>
+      </w:pPr>
+      <w:r>
+        <w:rPr>
+          <w:color w:val="4BACC6" w:themeColor="accent5"/>
+        </w:rPr>
+        <w:t>Communicative verbal responses</w:t>
+      </w:r>
+      <w:r>
+        <w:t xml:space="preserve"> – Intentionally revealing one’s emotional state through words: “rubbing it in”, telling others, etc.</w:t>
+      </w:r>
+    </w:p>
+    <w:p>
+      <w:pPr>
+        <w:pStyle w:val="NoteLevel1"/>
+        <w:numPr>
+          <w:ilvl w:val="0"/>
+          <w:numId w:val="15"/>
+        </w:numPr>
+      </w:pPr>
+      <w:r>
+        <w:rPr>
+          <w:color w:val="4BACC6" w:themeColor="accent5"/>
+        </w:rPr>
+        <w:t>Evaluative self-directed attributions</w:t>
+      </w:r>
+      <w:r>
+        <w:t xml:space="preserve"> – Ascribing qualities pertaining to one’s social status, inherent worth, or moral standing, qualities such as superiority, invincibility, stupidity, and so on.</w:t>
+      </w:r>
+    </w:p>
+    <w:p>
+      <w:pPr>
+        <w:pStyle w:val="NoteLevel1"/>
+        <w:numPr>
+          <w:ilvl w:val="0"/>
+          <w:numId w:val="15"/>
+        </w:numPr>
+      </w:pPr>
+      <w:r>
+        <w:rPr>
+          <w:color w:val="4BACC6" w:themeColor="accent5"/>
+        </w:rPr>
+        <w:t>Evaluative agent-directed attributions</w:t>
+      </w:r>
+      <w:r>
+        <w:t xml:space="preserve"> – Ascribing qualities pertaining to some other agent’s social status, power, inherent worth or moral standing. </w:t>
+      </w:r>
+    </w:p>
+    <w:p>
+      <w:pPr>
+        <w:pStyle w:val="NoteLevel1"/>
+        <w:numPr>
+          <w:ilvl w:val="0"/>
+          <w:numId w:val="15"/>
+        </w:numPr>
+      </w:pPr>
+      <w:r>
+        <w:rPr>
+          <w:color w:val="4BACC6" w:themeColor="accent5"/>
+        </w:rPr>
+        <w:t xml:space="preserve">Obsessive </w:t>
+      </w:r>
+      <w:proofErr w:type="spellStart"/>
+      <w:r>
+        <w:rPr>
+          <w:color w:val="4BACC6" w:themeColor="accent5"/>
+        </w:rPr>
+        <w:t>attentional</w:t>
+      </w:r>
+      <w:proofErr w:type="spellEnd"/>
+      <w:r>
+        <w:rPr>
+          <w:color w:val="4BACC6" w:themeColor="accent5"/>
+        </w:rPr>
+        <w:t xml:space="preserve"> focus</w:t>
+      </w:r>
+      <w:r>
+        <w:t xml:space="preserve"> – Excluding other contexts, concepts or agents so as to continually monitor or evaluate some aspect of the emotion or emotions inducing situation. For example, focusing exclusively on the other agent, a blocked goal, future consequences, and so on.</w:t>
+      </w:r>
+    </w:p>
+    <w:p>
+      <w:pPr>
+        <w:pStyle w:val="NoteLevel1"/>
+        <w:numPr>
+          <w:ilvl w:val="0"/>
+          <w:numId w:val="15"/>
+        </w:numPr>
+      </w:pPr>
+      <w:r>
+        <w:rPr>
+          <w:color w:val="4BACC6" w:themeColor="accent5"/>
+        </w:rPr>
+        <w:t xml:space="preserve">Repression </w:t>
+      </w:r>
+      <w:r>
+        <w:t>– Excluding unacceptable desires and impulses from consciousness. For example, denying positive valence.</w:t>
+      </w:r>
+    </w:p>
+    <w:p>
+      <w:pPr>
+        <w:pStyle w:val="NoteLevel1"/>
+        <w:numPr>
+          <w:ilvl w:val="0"/>
+          <w:numId w:val="15"/>
+        </w:numPr>
+      </w:pPr>
+      <w:proofErr w:type="gramStart"/>
+      <w:r>
+        <w:rPr>
+          <w:color w:val="4BACC6" w:themeColor="accent5"/>
+        </w:rPr>
+        <w:t xml:space="preserve">Suppression </w:t>
+      </w:r>
+      <w:r>
+        <w:t>– Conscious intentional attempts to exclude thoughts or feelings, such as laughing when sad, showing compassion when gloating, etc.</w:t>
+      </w:r>
+      <w:proofErr w:type="gramEnd"/>
+      <w:r>
+        <w:t xml:space="preserve"> </w:t>
+      </w:r>
+    </w:p>
+    <w:p>
+      <w:pPr>
+        <w:pStyle w:val="NoteLevel1"/>
+        <w:numPr>
+          <w:ilvl w:val="0"/>
+          <w:numId w:val="15"/>
+        </w:numPr>
+      </w:pPr>
+      <w:r>
+        <w:rPr>
+          <w:color w:val="4BACC6" w:themeColor="accent5"/>
+        </w:rPr>
+        <w:t xml:space="preserve">Reciprocal </w:t>
+      </w:r>
+      <w:r>
+        <w:t xml:space="preserve">– Causing the other responsible agent to feel a similarly </w:t>
+      </w:r>
+      <w:proofErr w:type="spellStart"/>
+      <w:r>
+        <w:t>valenced</w:t>
+      </w:r>
+      <w:proofErr w:type="spellEnd"/>
+      <w:r>
+        <w:t xml:space="preserve"> emotion if not a similar emotion. Examples include threatening and thanking.</w:t>
+      </w:r>
+    </w:p>
+    <w:p>
+      <w:pPr>
+        <w:pStyle w:val="NoteLevel1"/>
+        <w:numPr>
+          <w:ilvl w:val="0"/>
+          <w:numId w:val="15"/>
+        </w:numPr>
+      </w:pPr>
+      <w:r>
+        <w:rPr>
+          <w:color w:val="4BACC6" w:themeColor="accent5"/>
+        </w:rPr>
+        <w:t>Reappraise self</w:t>
+      </w:r>
+      <w:r>
+        <w:t xml:space="preserve"> – Changing one’s assessment of his role, status or inherent values. For example, assessment of one’s self as a winner, as a loser, or as more or less powerful.</w:t>
+      </w:r>
+    </w:p>
+    <w:p>
+      <w:pPr>
+        <w:pStyle w:val="NoteLevel1"/>
+        <w:numPr>
+          <w:ilvl w:val="0"/>
+          <w:numId w:val="15"/>
+        </w:numPr>
+      </w:pPr>
+      <w:r>
+        <w:rPr>
+          <w:color w:val="4BACC6" w:themeColor="accent5"/>
+        </w:rPr>
+        <w:t>Reappraise Situation</w:t>
+      </w:r>
+      <w:r>
+        <w:t xml:space="preserve"> – Changing one’s assessment of the situation so as to see it as modifiable or insignificant.</w:t>
+      </w:r>
+    </w:p>
+    <w:p>
+      <w:pPr>
+        <w:pStyle w:val="NoteLevel1"/>
+        <w:numPr>
+          <w:ilvl w:val="0"/>
+          <w:numId w:val="15"/>
+        </w:numPr>
+      </w:pPr>
+      <w:r>
+        <w:rPr>
+          <w:color w:val="4BACC6" w:themeColor="accent5"/>
+        </w:rPr>
+        <w:t>Other</w:t>
+      </w:r>
+      <w:r>
+        <w:t>-</w:t>
+      </w:r>
+      <w:r>
+        <w:t>directed emotion modulation – Changing another agent’s emotional state by, for example, inducing embarrassment, or threatening him.</w:t>
+      </w:r>
+    </w:p>
+    <w:p>
+      <w:pPr>
+        <w:pStyle w:val="NoteLevel1"/>
+        <w:numPr>
+          <w:ilvl w:val="0"/>
+          <w:numId w:val="15"/>
+        </w:numPr>
+      </w:pPr>
+      <w:r>
+        <w:rPr>
+          <w:color w:val="4BACC6" w:themeColor="accent5"/>
+        </w:rPr>
+        <w:t>Situated plan initiation</w:t>
+      </w:r>
+      <w:r>
+        <w:t xml:space="preserve"> – responding to the event with an immediate logical response such as running away, ducking or telling of love. </w:t>
+      </w:r>
+    </w:p>
+    <w:p>
+      <w:pPr>
+        <w:pStyle w:val="NoteLevel1"/>
+        <w:numPr>
+          <w:ilvl w:val="0"/>
+          <w:numId w:val="15"/>
+        </w:numPr>
+      </w:pPr>
+      <w:r>
+        <w:rPr>
+          <w:color w:val="4BACC6" w:themeColor="accent5"/>
+        </w:rPr>
+        <w:t>Full plan initiation</w:t>
+      </w:r>
+      <w:r>
+        <w:t xml:space="preserve"> – Ruminating to construct or select a complex response and then initiating it. Example, planning revenge.</w:t>
+      </w:r>
+    </w:p>
+    <w:p>
+      <w:pPr>
+        <w:pStyle w:val="NoteLevel1"/>
+        <w:numPr>
+          <w:ilvl w:val="0"/>
+          <w:numId w:val="0"/>
+        </w:numPr>
+      </w:pPr>
+    </w:p>
+    <w:p>
+      <w:pPr>
+        <w:pStyle w:val="NoteLevel1"/>
+        <w:numPr>
+          <w:ilvl w:val="0"/>
+          <w:numId w:val="0"/>
+        </w:numPr>
+        <w:rPr>
+          <w:b/>
+        </w:rPr>
+      </w:pPr>
+      <w:r>
+        <w:rPr>
+          <w:b/>
+        </w:rPr>
+        <w:t>Action Summary:</w:t>
+      </w:r>
+    </w:p>
+    <w:p>
+      <w:pPr>
+        <w:pStyle w:val="NoteLevel1"/>
+        <w:numPr>
+          <w:ilvl w:val="0"/>
+          <w:numId w:val="0"/>
+        </w:numPr>
+        <w:rPr>
+          <w:rFonts w:ascii="Avenir Black" w:hAnsi="Avenir Black"/>
+          <w:b/>
+          <w:color w:val="4BACC6" w:themeColor="accent5"/>
+          <w:sz w:val="20"/>
+          <w:szCs w:val="20"/>
+        </w:rPr>
+      </w:pPr>
+      <w:r>
+        <w:rPr>
+          <w:rFonts w:ascii="Avenir Black" w:hAnsi="Avenir Black"/>
+          <w:b/>
+          <w:noProof/>
+          <w:color w:val="4BACC6" w:themeColor="accent5"/>
+          <w:sz w:val="20"/>
+          <w:szCs w:val="20"/>
+        </w:rPr>
+        <w:drawing>
+          <wp:inline distT="0" distB="0" distL="0" distR="0" wp14:anchorId="40CB495C" wp14:editId="16C04BE8">
+            <wp:extent cx="6109335" cy="8117392"/>
+            <wp:effectExtent l="0" t="0" r="0" b="0"/>
+            <wp:docPr id="3" name="Picture 3"/>
+            <wp:cNvGraphicFramePr>
+              <a:graphicFrameLocks xmlns:a="http://schemas.openxmlformats.org/drawingml/2006/main" noChangeAspect="1"/>
+            </wp:cNvGraphicFramePr>
+            <a:graphic xmlns:a="http://schemas.openxmlformats.org/drawingml/2006/main">
+              <a:graphicData uri="http://schemas.openxmlformats.org/drawingml/2006/picture">
+                <pic:pic xmlns:pic="http://schemas.openxmlformats.org/drawingml/2006/picture">
+                  <pic:nvPicPr>
+                    <pic:cNvPr id="0" name="Action Response Generation.pdf"/>
+                    <pic:cNvPicPr/>
+                  </pic:nvPicPr>
+                  <pic:blipFill rotWithShape="1">
+                    <a:blip r:embed="rId11">
+                      <a:extLst>
+                        <a:ext uri="{28A0092B-C50C-407E-A947-70E740481C1C}">
+                          <a14:useLocalDpi xmlns:a14="http://schemas.microsoft.com/office/drawing/2010/main" val="0"/>
+                        </a:ext>
+                      </a:extLst>
+                    </a:blip>
+                    <a:srcRect l="5051" t="4016" r="7272" b="3373"/>
+                    <a:stretch/>
+                  </pic:blipFill>
+                  <pic:spPr bwMode="auto">
+                    <a:xfrm>
+                      <a:off x="0" y="0"/>
+                      <a:ext cx="6109335" cy="8117392"/>
+                    </a:xfrm>
+                    <a:prstGeom prst="rect">
+                      <a:avLst/>
+                    </a:prstGeom>
+                    <a:ln>
+                      <a:noFill/>
+                    </a:ln>
+                    <a:extLst>
+                      <a:ext uri="{53640926-AAD7-44d8-BBD7-CCE9431645EC}">
+                        <a14:shadowObscured xmlns:a14="http://schemas.microsoft.com/office/drawing/2010/main"/>
+                      </a:ext>
+                    </a:extLst>
+                  </pic:spPr>
+                </pic:pic>
+              </a:graphicData>
+            </a:graphic>
+          </wp:inline>
+        </w:drawing>
+      </w:r>
     </w:p>
     <w:p>
       <w:pPr>
         <w:pStyle w:val="NoteLevel1"/>
         <w:sectPr>
-          <w:headerReference w:type="first" r:id="rId11"/>
+          <w:headerReference w:type="first" r:id="rId12"/>
           <w:pgSz w:w="12240" w:h="15840"/>
           <w:pgMar w:top="1440" w:right="1440" w:bottom="1440" w:left="1440" w:header="720" w:footer="720" w:gutter="0"/>
           <w:cols w:space="720"/>
@@ -3639,9 +4257,11 @@
       <w:pPr>
         <w:pStyle w:val="NoteLevel1"/>
       </w:pPr>
+      <w:bookmarkStart w:id="4" w:name="_GoBack"/>
+      <w:bookmarkEnd w:id="4"/>
     </w:p>
     <w:sectPr>
-      <w:headerReference w:type="first" r:id="rId12"/>
+      <w:headerReference w:type="first" r:id="rId13"/>
       <w:pgSz w:w="12240" w:h="15840"/>
       <w:pgMar w:top="1440" w:right="1440" w:bottom="1440" w:left="1440" w:header="720" w:footer="720" w:gutter="0"/>
       <w:cols w:space="720"/>
@@ -3785,8 +4405,8 @@
         <w:szCs w:val="36"/>
       </w:rPr>
     </w:pPr>
-    <w:bookmarkStart w:id="3" w:name="_WNSectionTitle_2"/>
-    <w:bookmarkStart w:id="4" w:name="_WNTabType_1"/>
+    <w:bookmarkStart w:id="2" w:name="_WNSectionTitle_2"/>
+    <w:bookmarkStart w:id="3" w:name="_WNTabType_1"/>
     <w:r>
       <w:rPr>
         <w:rFonts w:ascii="Verdana" w:hAnsi="Verdana"/>
@@ -3841,8 +4461,8 @@
       <w:fldChar w:fldCharType="end"/>
     </w:r>
   </w:p>
+  <w:bookmarkEnd w:id="2"/>
   <w:bookmarkEnd w:id="3"/>
-  <w:bookmarkEnd w:id="4"/>
 </w:hdr>
 </file>
 
@@ -3865,6 +4485,14 @@
     </w:pPr>
     <w:bookmarkStart w:id="5" w:name="_WNSectionTitle_3"/>
     <w:bookmarkStart w:id="6" w:name="_WNTabType_2"/>
+    <w:r>
+      <w:rPr>
+        <w:rFonts w:ascii="Verdana" w:hAnsi="Verdana"/>
+        <w:sz w:val="36"/>
+        <w:szCs w:val="36"/>
+      </w:rPr>
+      <w:t>Appraisal Model of Emotions</w:t>
+    </w:r>
     <w:r>
       <w:rPr>
         <w:rFonts w:ascii="Verdana" w:hAnsi="Verdana"/>
@@ -5102,6 +5730,95 @@
     </w:lvl>
   </w:abstractNum>
   <w:abstractNum w:abstractNumId="11">
+    <w:nsid w:val="727C5D1B"/>
+    <w:multiLevelType w:val="hybridMultilevel"/>
+    <w:tmpl w:val="24763008"/>
+    <w:lvl w:ilvl="0" w:tplc="E3A00F76">
+      <w:start w:val="1"/>
+      <w:numFmt w:val="decimal"/>
+      <w:lvlText w:val="%1."/>
+      <w:lvlJc w:val="left"/>
+      <w:pPr>
+        <w:ind w:left="0" w:firstLine="0"/>
+      </w:pPr>
+      <w:rPr>
+        <w:rFonts w:hint="default"/>
+      </w:rPr>
+    </w:lvl>
+    <w:lvl w:ilvl="1" w:tplc="04090019" w:tentative="1">
+      <w:start w:val="1"/>
+      <w:numFmt w:val="lowerLetter"/>
+      <w:lvlText w:val="%2."/>
+      <w:lvlJc w:val="left"/>
+      <w:pPr>
+        <w:ind w:left="720" w:hanging="360"/>
+      </w:pPr>
+    </w:lvl>
+    <w:lvl w:ilvl="2" w:tplc="0409001B" w:tentative="1">
+      <w:start w:val="1"/>
+      <w:numFmt w:val="lowerRoman"/>
+      <w:lvlText w:val="%3."/>
+      <w:lvlJc w:val="right"/>
+      <w:pPr>
+        <w:ind w:left="1620" w:hanging="180"/>
+      </w:pPr>
+    </w:lvl>
+    <w:lvl w:ilvl="3" w:tplc="0409000F" w:tentative="1">
+      <w:start w:val="1"/>
+      <w:numFmt w:val="decimal"/>
+      <w:lvlText w:val="%4."/>
+      <w:lvlJc w:val="left"/>
+      <w:pPr>
+        <w:ind w:left="2520" w:hanging="360"/>
+      </w:pPr>
+    </w:lvl>
+    <w:lvl w:ilvl="4" w:tplc="04090019" w:tentative="1">
+      <w:start w:val="1"/>
+      <w:numFmt w:val="lowerLetter"/>
+      <w:lvlText w:val="%5."/>
+      <w:lvlJc w:val="left"/>
+      <w:pPr>
+        <w:ind w:left="3240" w:hanging="360"/>
+      </w:pPr>
+    </w:lvl>
+    <w:lvl w:ilvl="5" w:tplc="0409001B" w:tentative="1">
+      <w:start w:val="1"/>
+      <w:numFmt w:val="lowerRoman"/>
+      <w:lvlText w:val="%6."/>
+      <w:lvlJc w:val="right"/>
+      <w:pPr>
+        <w:ind w:left="3780" w:hanging="180"/>
+      </w:pPr>
+    </w:lvl>
+    <w:lvl w:ilvl="6" w:tplc="0409000F" w:tentative="1">
+      <w:start w:val="1"/>
+      <w:numFmt w:val="decimal"/>
+      <w:lvlText w:val="%7."/>
+      <w:lvlJc w:val="left"/>
+      <w:pPr>
+        <w:ind w:left="4680" w:hanging="360"/>
+      </w:pPr>
+    </w:lvl>
+    <w:lvl w:ilvl="7" w:tplc="04090019" w:tentative="1">
+      <w:start w:val="1"/>
+      <w:numFmt w:val="lowerLetter"/>
+      <w:lvlText w:val="%8."/>
+      <w:lvlJc w:val="left"/>
+      <w:pPr>
+        <w:ind w:left="5400" w:hanging="360"/>
+      </w:pPr>
+    </w:lvl>
+    <w:lvl w:ilvl="8" w:tplc="0409001B" w:tentative="1">
+      <w:start w:val="1"/>
+      <w:numFmt w:val="lowerRoman"/>
+      <w:lvlText w:val="%9."/>
+      <w:lvlJc w:val="right"/>
+      <w:pPr>
+        <w:ind w:left="5940" w:hanging="180"/>
+      </w:pPr>
+    </w:lvl>
+  </w:abstractNum>
+  <w:abstractNum w:abstractNumId="12">
     <w:nsid w:val="72B54811"/>
     <w:multiLevelType w:val="hybridMultilevel"/>
     <w:tmpl w:val="1C42770E"/>
@@ -5194,7 +5911,7 @@
       </w:pPr>
     </w:lvl>
   </w:abstractNum>
-  <w:abstractNum w:abstractNumId="12">
+  <w:abstractNum w:abstractNumId="13">
     <w:nsid w:val="735E2EA4"/>
     <w:multiLevelType w:val="multilevel"/>
     <w:tmpl w:val="07F0EAC2"/>
@@ -5334,7 +6051,7 @@
       </w:rPr>
     </w:lvl>
   </w:abstractNum>
-  <w:abstractNum w:abstractNumId="13">
+  <w:abstractNum w:abstractNumId="14">
     <w:nsid w:val="7FBA61D3"/>
     <w:multiLevelType w:val="hybridMultilevel"/>
     <w:tmpl w:val="41DABE5E"/>
@@ -5424,7 +6141,7 @@
     <w:abstractNumId w:val="0"/>
   </w:num>
   <w:num w:numId="2">
-    <w:abstractNumId w:val="12"/>
+    <w:abstractNumId w:val="13"/>
   </w:num>
   <w:num w:numId="3">
     <w:abstractNumId w:val="3"/>
@@ -5439,7 +6156,7 @@
     <w:abstractNumId w:val="4"/>
   </w:num>
   <w:num w:numId="7">
-    <w:abstractNumId w:val="13"/>
+    <w:abstractNumId w:val="14"/>
   </w:num>
   <w:num w:numId="8">
     <w:abstractNumId w:val="10"/>
@@ -5448,7 +6165,7 @@
     <w:abstractNumId w:val="5"/>
   </w:num>
   <w:num w:numId="10">
-    <w:abstractNumId w:val="11"/>
+    <w:abstractNumId w:val="12"/>
   </w:num>
   <w:num w:numId="11">
     <w:abstractNumId w:val="8"/>
@@ -5461,6 +6178,9 @@
   </w:num>
   <w:num w:numId="14">
     <w:abstractNumId w:val="9"/>
+  </w:num>
+  <w:num w:numId="15">
+    <w:abstractNumId w:val="11"/>
   </w:num>
 </w:numbering>
 </file>
@@ -5624,7 +6344,6 @@
   <w:style w:type="character" w:default="1" w:styleId="DefaultParagraphFont">
     <w:name w:val="Default Paragraph Font"/>
     <w:uiPriority w:val="1"/>
-    <w:semiHidden/>
     <w:unhideWhenUsed/>
   </w:style>
   <w:style w:type="table" w:default="1" w:styleId="TableNormal">
@@ -6031,7 +6750,6 @@
   <w:style w:type="character" w:default="1" w:styleId="DefaultParagraphFont">
     <w:name w:val="Default Paragraph Font"/>
     <w:uiPriority w:val="1"/>
-    <w:semiHidden/>
     <w:unhideWhenUsed/>
   </w:style>
   <w:style w:type="table" w:default="1" w:styleId="TableNormal">

</xml_diff>

<commit_message>
commit - final changes
</commit_message>
<xml_diff>
--- a/Apprisal Model/Appraisal Model of Emotions.docx
+++ b/Apprisal Model/Appraisal Model of Emotions.docx
@@ -3578,6 +3578,7 @@
       <w:r>
         <w:rPr>
           <w:b/>
+          <w:noProof/>
         </w:rPr>
         <w:drawing>
           <wp:inline distT="0" distB="0" distL="0" distR="0" wp14:anchorId="4DABB502" wp14:editId="75C3DB41">
@@ -4257,8 +4258,591 @@
       <w:pPr>
         <w:pStyle w:val="NoteLevel1"/>
       </w:pPr>
+      <w:r>
+        <w:rPr>
+          <w:b/>
+        </w:rPr>
+        <w:t>Basic Format of an Action Database Entry:</w:t>
+      </w:r>
+    </w:p>
+    <w:p>
+      <w:pPr>
+        <w:pStyle w:val="NoteLevel1"/>
+        <w:numPr>
+          <w:ilvl w:val="0"/>
+          <w:numId w:val="17"/>
+        </w:numPr>
+        <w:rPr>
+          <w:rFonts w:ascii="Courier" w:hAnsi="Courier"/>
+        </w:rPr>
+      </w:pPr>
+      <w:r>
+        <w:rPr>
+          <w:rFonts w:ascii="Courier" w:hAnsi="Courier"/>
+        </w:rPr>
+        <w:t>(</w:t>
+      </w:r>
+      <w:proofErr w:type="gramStart"/>
+      <w:r>
+        <w:rPr>
+          <w:rFonts w:ascii="Courier" w:hAnsi="Courier"/>
+        </w:rPr>
+        <w:t>action</w:t>
+      </w:r>
+      <w:proofErr w:type="gramEnd"/>
+      <w:r>
+        <w:rPr>
+          <w:rFonts w:ascii="Courier" w:hAnsi="Courier"/>
+        </w:rPr>
+        <w:t xml:space="preserve"> ? action-set ? bindings)</w:t>
+      </w:r>
+    </w:p>
+    <w:p>
+      <w:pPr>
+        <w:pStyle w:val="NoteLevel1"/>
+        <w:numPr>
+          <w:ilvl w:val="0"/>
+          <w:numId w:val="17"/>
+        </w:numPr>
+        <w:rPr>
+          <w:rFonts w:ascii="Courier" w:hAnsi="Courier"/>
+        </w:rPr>
+      </w:pPr>
+      <w:r>
+        <w:rPr>
+          <w:rFonts w:ascii="Courier" w:hAnsi="Courier"/>
+        </w:rPr>
+        <w:t>(</w:t>
+      </w:r>
+      <w:proofErr w:type="gramStart"/>
+      <w:r>
+        <w:rPr>
+          <w:rFonts w:ascii="Courier" w:hAnsi="Courier"/>
+        </w:rPr>
+        <w:t>emotion</w:t>
+      </w:r>
+      <w:proofErr w:type="gramEnd"/>
+      <w:r>
+        <w:rPr>
+          <w:rFonts w:ascii="Courier" w:hAnsi="Courier"/>
+        </w:rPr>
+        <w:t xml:space="preserve">-name);;e.g. </w:t>
+      </w:r>
+      <w:r>
+        <w:rPr>
+          <w:rFonts w:ascii="Courier" w:hAnsi="Courier"/>
+          <w:i/>
+        </w:rPr>
+        <w:t>shame</w:t>
+      </w:r>
+    </w:p>
+    <w:p>
+      <w:pPr>
+        <w:pStyle w:val="NoteLevel1"/>
+        <w:numPr>
+          <w:ilvl w:val="0"/>
+          <w:numId w:val="17"/>
+        </w:numPr>
+        <w:rPr>
+          <w:rFonts w:ascii="Courier" w:hAnsi="Courier"/>
+        </w:rPr>
+      </w:pPr>
+      <w:r>
+        <w:rPr>
+          <w:rFonts w:ascii="Courier" w:hAnsi="Courier"/>
+        </w:rPr>
+        <w:t>(</w:t>
+      </w:r>
+      <w:proofErr w:type="gramStart"/>
+      <w:r>
+        <w:rPr>
+          <w:rFonts w:ascii="Courier" w:hAnsi="Courier"/>
+        </w:rPr>
+        <w:t>nil</w:t>
+      </w:r>
+      <w:proofErr w:type="gramEnd"/>
+      <w:r>
+        <w:rPr>
+          <w:rFonts w:ascii="Courier" w:hAnsi="Courier"/>
+        </w:rPr>
+        <w:t xml:space="preserve"> has – trait negative communicative – non verbal)</w:t>
+      </w:r>
+    </w:p>
+    <w:p>
+      <w:pPr>
+        <w:pStyle w:val="NoteLevel1"/>
+        <w:numPr>
+          <w:ilvl w:val="0"/>
+          <w:numId w:val="17"/>
+        </w:numPr>
+        <w:rPr>
+          <w:rFonts w:ascii="Courier" w:hAnsi="Courier"/>
+        </w:rPr>
+      </w:pPr>
+      <w:r>
+        <w:rPr>
+          <w:rFonts w:ascii="Courier" w:hAnsi="Courier"/>
+        </w:rPr>
+        <w:t>(</w:t>
+      </w:r>
+      <w:proofErr w:type="gramStart"/>
+      <w:r>
+        <w:rPr>
+          <w:rFonts w:ascii="Courier" w:hAnsi="Courier"/>
+        </w:rPr>
+        <w:t>nil</w:t>
+      </w:r>
+      <w:proofErr w:type="gramEnd"/>
+      <w:r>
+        <w:rPr>
+          <w:rFonts w:ascii="Courier" w:hAnsi="Courier"/>
+        </w:rPr>
+        <w:t xml:space="preserve"> shame – communicative – non verbal ? acts)</w:t>
+      </w:r>
+    </w:p>
+    <w:p>
+      <w:pPr>
+        <w:pStyle w:val="NoteLevel1"/>
+        <w:numPr>
+          <w:ilvl w:val="0"/>
+          <w:numId w:val="17"/>
+        </w:numPr>
+        <w:rPr>
+          <w:rFonts w:ascii="Courier" w:hAnsi="Courier"/>
+        </w:rPr>
+      </w:pPr>
+      <w:r>
+        <w:rPr>
+          <w:rFonts w:ascii="Courier" w:hAnsi="Courier"/>
+        </w:rPr>
+        <w:t>(</w:t>
+      </w:r>
+      <w:proofErr w:type="gramStart"/>
+      <w:r>
+        <w:rPr>
+          <w:rFonts w:ascii="Courier" w:hAnsi="Courier"/>
+        </w:rPr>
+        <w:t>nil</w:t>
+      </w:r>
+      <w:proofErr w:type="gramEnd"/>
+      <w:r>
+        <w:rPr>
+          <w:rFonts w:ascii="Courier" w:hAnsi="Courier"/>
+        </w:rPr>
+        <w:t xml:space="preserve"> special – </w:t>
+      </w:r>
+      <w:proofErr w:type="spellStart"/>
+      <w:r>
+        <w:rPr>
+          <w:rFonts w:ascii="Courier" w:hAnsi="Courier"/>
+        </w:rPr>
+        <w:t>wmA</w:t>
+      </w:r>
+      <w:proofErr w:type="spellEnd"/>
+      <w:r>
+        <w:rPr>
+          <w:rFonts w:ascii="Courier" w:hAnsi="Courier"/>
+        </w:rPr>
+        <w:t xml:space="preserve"> ? special1 ? special2 ..)</w:t>
+      </w:r>
+    </w:p>
+    <w:p>
+      <w:pPr>
+        <w:pStyle w:val="NoteLevel1"/>
+        <w:numPr>
+          <w:ilvl w:val="0"/>
+          <w:numId w:val="17"/>
+        </w:numPr>
+        <w:rPr>
+          <w:rFonts w:ascii="Courier" w:hAnsi="Courier"/>
+        </w:rPr>
+      </w:pPr>
+      <w:r>
+        <w:rPr>
+          <w:rFonts w:ascii="Courier" w:hAnsi="Courier"/>
+        </w:rPr>
+        <w:t>(</w:t>
+      </w:r>
+      <w:proofErr w:type="gramStart"/>
+      <w:r>
+        <w:rPr>
+          <w:rFonts w:ascii="Courier" w:hAnsi="Courier"/>
+        </w:rPr>
+        <w:t>nil</w:t>
+      </w:r>
+      <w:proofErr w:type="gramEnd"/>
+      <w:r>
+        <w:rPr>
+          <w:rFonts w:ascii="Courier" w:hAnsi="Courier"/>
+        </w:rPr>
+        <w:t xml:space="preserve"> special – </w:t>
+      </w:r>
+      <w:proofErr w:type="spellStart"/>
+      <w:r>
+        <w:rPr>
+          <w:rFonts w:ascii="Courier" w:hAnsi="Courier"/>
+        </w:rPr>
+        <w:t>wmB</w:t>
+      </w:r>
+      <w:proofErr w:type="spellEnd"/>
+      <w:r>
+        <w:rPr>
+          <w:rFonts w:ascii="Courier" w:hAnsi="Courier"/>
+        </w:rPr>
+        <w:t xml:space="preserve"> ? special3 ? special4 ..)</w:t>
+      </w:r>
+    </w:p>
+    <w:p>
+      <w:pPr>
+        <w:pStyle w:val="NoteLevel1"/>
+        <w:numPr>
+          <w:ilvl w:val="0"/>
+          <w:numId w:val="17"/>
+        </w:numPr>
+        <w:rPr>
+          <w:rFonts w:ascii="Courier" w:hAnsi="Courier"/>
+        </w:rPr>
+      </w:pPr>
+      <w:proofErr w:type="gramStart"/>
+      <w:r>
+        <w:rPr>
+          <w:rFonts w:ascii="Courier" w:hAnsi="Courier"/>
+        </w:rPr>
+        <w:t>..</w:t>
+      </w:r>
+      <w:proofErr w:type="gramEnd"/>
+    </w:p>
+    <w:p>
+      <w:pPr>
+        <w:pStyle w:val="NoteLevel1"/>
+        <w:numPr>
+          <w:ilvl w:val="0"/>
+          <w:numId w:val="17"/>
+        </w:numPr>
+        <w:rPr>
+          <w:rFonts w:ascii="Courier" w:hAnsi="Courier"/>
+        </w:rPr>
+      </w:pPr>
+      <w:r>
+        <w:rPr>
+          <w:rFonts w:ascii="Courier" w:hAnsi="Courier"/>
+        </w:rPr>
+        <w:t>(</w:t>
+      </w:r>
+      <w:proofErr w:type="gramStart"/>
+      <w:r>
+        <w:rPr>
+          <w:rFonts w:ascii="Courier" w:hAnsi="Courier"/>
+        </w:rPr>
+        <w:t>threshold</w:t>
+      </w:r>
+      <w:proofErr w:type="gramEnd"/>
+      <w:r>
+        <w:rPr>
+          <w:rFonts w:ascii="Courier" w:hAnsi="Courier"/>
+        </w:rPr>
+        <w:t xml:space="preserve"> – predicate)</w:t>
+      </w:r>
+    </w:p>
+    <w:p>
+      <w:pPr>
+        <w:pStyle w:val="NoteLevel1"/>
+        <w:numPr>
+          <w:ilvl w:val="0"/>
+          <w:numId w:val="17"/>
+        </w:numPr>
+        <w:rPr>
+          <w:rFonts w:ascii="Courier" w:hAnsi="Courier"/>
+        </w:rPr>
+      </w:pPr>
+      <w:r>
+        <w:rPr>
+          <w:rFonts w:ascii="Courier" w:hAnsi="Courier"/>
+        </w:rPr>
+        <w:t xml:space="preserve">(? Intermediate – </w:t>
+      </w:r>
+      <w:proofErr w:type="spellStart"/>
+      <w:r>
+        <w:rPr>
+          <w:rFonts w:ascii="Courier" w:hAnsi="Courier"/>
+        </w:rPr>
+        <w:t>varA</w:t>
+      </w:r>
+      <w:proofErr w:type="spellEnd"/>
+      <w:r>
+        <w:rPr>
+          <w:rFonts w:ascii="Courier" w:hAnsi="Courier"/>
+        </w:rPr>
+        <w:t xml:space="preserve"> ((lambda (var1 </w:t>
+      </w:r>
+      <w:proofErr w:type="gramStart"/>
+      <w:r>
+        <w:rPr>
+          <w:rFonts w:ascii="Courier" w:hAnsi="Courier"/>
+        </w:rPr>
+        <w:t>var2 ..)</w:t>
+      </w:r>
+      <w:proofErr w:type="gramEnd"/>
+      <w:r>
+        <w:rPr>
+          <w:rFonts w:ascii="Courier" w:hAnsi="Courier"/>
+        </w:rPr>
+        <w:t xml:space="preserve"> (</w:t>
+      </w:r>
+      <w:proofErr w:type="gramStart"/>
+      <w:r>
+        <w:rPr>
+          <w:rFonts w:ascii="Courier" w:hAnsi="Courier"/>
+        </w:rPr>
+        <w:t>function</w:t>
+      </w:r>
+      <w:proofErr w:type="gramEnd"/>
+      <w:r>
+        <w:rPr>
+          <w:rFonts w:ascii="Courier" w:hAnsi="Courier"/>
+        </w:rPr>
+        <w:t xml:space="preserve">)) ? </w:t>
+      </w:r>
+      <w:proofErr w:type="gramStart"/>
+      <w:r>
+        <w:rPr>
+          <w:rFonts w:ascii="Courier" w:hAnsi="Courier"/>
+        </w:rPr>
+        <w:t>var1</w:t>
+      </w:r>
+      <w:proofErr w:type="gramEnd"/>
+      <w:r>
+        <w:rPr>
+          <w:rFonts w:ascii="Courier" w:hAnsi="Courier"/>
+        </w:rPr>
+        <w:t xml:space="preserve"> ? </w:t>
+      </w:r>
+      <w:proofErr w:type="gramStart"/>
+      <w:r>
+        <w:rPr>
+          <w:rFonts w:ascii="Courier" w:hAnsi="Courier"/>
+        </w:rPr>
+        <w:t>var2</w:t>
+      </w:r>
+      <w:proofErr w:type="gramEnd"/>
+      <w:r>
+        <w:rPr>
+          <w:rFonts w:ascii="Courier" w:hAnsi="Courier"/>
+        </w:rPr>
+        <w:t xml:space="preserve"> ..))</w:t>
+      </w:r>
+    </w:p>
+    <w:p>
+      <w:pPr>
+        <w:pStyle w:val="NoteLevel1"/>
+        <w:numPr>
+          <w:ilvl w:val="0"/>
+          <w:numId w:val="17"/>
+        </w:numPr>
+        <w:rPr>
+          <w:rFonts w:ascii="Courier" w:hAnsi="Courier"/>
+        </w:rPr>
+      </w:pPr>
+      <w:r>
+        <w:rPr>
+          <w:rFonts w:ascii="Courier" w:hAnsi="Courier"/>
+        </w:rPr>
+        <w:t xml:space="preserve">(? Intermediate – </w:t>
+      </w:r>
+      <w:proofErr w:type="spellStart"/>
+      <w:r>
+        <w:rPr>
+          <w:rFonts w:ascii="Courier" w:hAnsi="Courier"/>
+        </w:rPr>
+        <w:t>varB</w:t>
+      </w:r>
+      <w:proofErr w:type="spellEnd"/>
+      <w:r>
+        <w:rPr>
+          <w:rFonts w:ascii="Courier" w:hAnsi="Courier"/>
+        </w:rPr>
+        <w:t xml:space="preserve"> ((lambda (var3 </w:t>
+      </w:r>
+      <w:proofErr w:type="gramStart"/>
+      <w:r>
+        <w:rPr>
+          <w:rFonts w:ascii="Courier" w:hAnsi="Courier"/>
+        </w:rPr>
+        <w:t>var4 ..)</w:t>
+      </w:r>
+      <w:proofErr w:type="gramEnd"/>
+      <w:r>
+        <w:rPr>
+          <w:rFonts w:ascii="Courier" w:hAnsi="Courier"/>
+        </w:rPr>
+        <w:t xml:space="preserve"> (</w:t>
+      </w:r>
+      <w:proofErr w:type="gramStart"/>
+      <w:r>
+        <w:rPr>
+          <w:rFonts w:ascii="Courier" w:hAnsi="Courier"/>
+        </w:rPr>
+        <w:t>function</w:t>
+      </w:r>
+      <w:proofErr w:type="gramEnd"/>
+      <w:r>
+        <w:rPr>
+          <w:rFonts w:ascii="Courier" w:hAnsi="Courier"/>
+        </w:rPr>
+        <w:t xml:space="preserve">)) ? </w:t>
+      </w:r>
+      <w:proofErr w:type="gramStart"/>
+      <w:r>
+        <w:rPr>
+          <w:rFonts w:ascii="Courier" w:hAnsi="Courier"/>
+        </w:rPr>
+        <w:t>var3</w:t>
+      </w:r>
+      <w:proofErr w:type="gramEnd"/>
+      <w:r>
+        <w:rPr>
+          <w:rFonts w:ascii="Courier" w:hAnsi="Courier"/>
+        </w:rPr>
+        <w:t xml:space="preserve"> ? </w:t>
+      </w:r>
+      <w:proofErr w:type="gramStart"/>
+      <w:r>
+        <w:rPr>
+          <w:rFonts w:ascii="Courier" w:hAnsi="Courier"/>
+        </w:rPr>
+        <w:t>var4</w:t>
+      </w:r>
+      <w:proofErr w:type="gramEnd"/>
+      <w:r>
+        <w:rPr>
+          <w:rFonts w:ascii="Courier" w:hAnsi="Courier"/>
+        </w:rPr>
+        <w:t xml:space="preserve"> ..))</w:t>
+      </w:r>
+    </w:p>
+    <w:p>
+      <w:pPr>
+        <w:pStyle w:val="NoteLevel1"/>
+        <w:numPr>
+          <w:ilvl w:val="0"/>
+          <w:numId w:val="17"/>
+        </w:numPr>
+        <w:rPr>
+          <w:rFonts w:ascii="Courier" w:hAnsi="Courier"/>
+        </w:rPr>
+      </w:pPr>
       <w:bookmarkStart w:id="4" w:name="_GoBack"/>
-      <w:bookmarkEnd w:id="4"/>
+      <w:proofErr w:type="gramStart"/>
+      <w:r>
+        <w:rPr>
+          <w:rFonts w:ascii="Courier" w:hAnsi="Courier"/>
+        </w:rPr>
+        <w:t>..</w:t>
+      </w:r>
+      <w:proofErr w:type="gramEnd"/>
+    </w:p>
+    <w:bookmarkEnd w:id="4"/>
+    <w:p>
+      <w:pPr>
+        <w:pStyle w:val="NoteLevel1"/>
+        <w:numPr>
+          <w:ilvl w:val="0"/>
+          <w:numId w:val="17"/>
+        </w:numPr>
+        <w:rPr>
+          <w:rFonts w:ascii="Courier" w:hAnsi="Courier"/>
+        </w:rPr>
+      </w:pPr>
+      <w:r>
+        <w:rPr>
+          <w:rFonts w:ascii="Courier" w:hAnsi="Courier"/>
+        </w:rPr>
+        <w:t xml:space="preserve">(? Act ((lambda </w:t>
+      </w:r>
+      <w:proofErr w:type="gramStart"/>
+      <w:r>
+        <w:rPr>
+          <w:rFonts w:ascii="Courier" w:hAnsi="Courier"/>
+        </w:rPr>
+        <w:t>( acts</w:t>
+      </w:r>
+      <w:proofErr w:type="gramEnd"/>
+      <w:r>
+        <w:rPr>
+          <w:rFonts w:ascii="Courier" w:hAnsi="Courier"/>
+        </w:rPr>
+        <w:t xml:space="preserve"> intermediate – </w:t>
+      </w:r>
+      <w:proofErr w:type="spellStart"/>
+      <w:r>
+        <w:rPr>
+          <w:rFonts w:ascii="Courier" w:hAnsi="Courier"/>
+        </w:rPr>
+        <w:t>varA</w:t>
+      </w:r>
+      <w:proofErr w:type="spellEnd"/>
+      <w:r>
+        <w:rPr>
+          <w:rFonts w:ascii="Courier" w:hAnsi="Courier"/>
+        </w:rPr>
+        <w:t>..) (</w:t>
+      </w:r>
+      <w:proofErr w:type="gramStart"/>
+      <w:r>
+        <w:rPr>
+          <w:rFonts w:ascii="Courier" w:hAnsi="Courier"/>
+        </w:rPr>
+        <w:t>function</w:t>
+      </w:r>
+      <w:proofErr w:type="gramEnd"/>
+      <w:r>
+        <w:rPr>
+          <w:rFonts w:ascii="Courier" w:hAnsi="Courier"/>
+        </w:rPr>
+        <w:t xml:space="preserve">)) ? </w:t>
+      </w:r>
+      <w:proofErr w:type="gramStart"/>
+      <w:r>
+        <w:rPr>
+          <w:rFonts w:ascii="Courier" w:hAnsi="Courier"/>
+        </w:rPr>
+        <w:t>acts</w:t>
+      </w:r>
+      <w:proofErr w:type="gramEnd"/>
+      <w:r>
+        <w:rPr>
+          <w:rFonts w:ascii="Courier" w:hAnsi="Courier"/>
+        </w:rPr>
+        <w:t xml:space="preserve"> ? </w:t>
+      </w:r>
+      <w:proofErr w:type="gramStart"/>
+      <w:r>
+        <w:rPr>
+          <w:rFonts w:ascii="Courier" w:hAnsi="Courier"/>
+        </w:rPr>
+        <w:t>intermediate</w:t>
+      </w:r>
+      <w:proofErr w:type="gramEnd"/>
+      <w:r>
+        <w:rPr>
+          <w:rFonts w:ascii="Courier" w:hAnsi="Courier"/>
+        </w:rPr>
+        <w:t xml:space="preserve"> – </w:t>
+      </w:r>
+      <w:proofErr w:type="spellStart"/>
+      <w:r>
+        <w:rPr>
+          <w:rFonts w:ascii="Courier" w:hAnsi="Courier"/>
+        </w:rPr>
+        <w:t>varA</w:t>
+      </w:r>
+      <w:proofErr w:type="spellEnd"/>
+      <w:r>
+        <w:rPr>
+          <w:rFonts w:ascii="Courier" w:hAnsi="Courier"/>
+        </w:rPr>
+        <w:t>))</w:t>
+      </w:r>
     </w:p>
     <w:sectPr>
       <w:headerReference w:type="first" r:id="rId13"/>
@@ -4696,6 +5280,92 @@
     </w:lvl>
   </w:abstractNum>
   <w:abstractNum w:abstractNumId="1">
+    <w:nsid w:val="0C3C7C78"/>
+    <w:multiLevelType w:val="hybridMultilevel"/>
+    <w:tmpl w:val="B44656C4"/>
+    <w:lvl w:ilvl="0" w:tplc="0409000F">
+      <w:start w:val="1"/>
+      <w:numFmt w:val="decimal"/>
+      <w:lvlText w:val="%1."/>
+      <w:lvlJc w:val="left"/>
+      <w:pPr>
+        <w:ind w:left="360" w:hanging="360"/>
+      </w:pPr>
+    </w:lvl>
+    <w:lvl w:ilvl="1" w:tplc="04090019" w:tentative="1">
+      <w:start w:val="1"/>
+      <w:numFmt w:val="lowerLetter"/>
+      <w:lvlText w:val="%2."/>
+      <w:lvlJc w:val="left"/>
+      <w:pPr>
+        <w:ind w:left="1080" w:hanging="360"/>
+      </w:pPr>
+    </w:lvl>
+    <w:lvl w:ilvl="2" w:tplc="0409001B" w:tentative="1">
+      <w:start w:val="1"/>
+      <w:numFmt w:val="lowerRoman"/>
+      <w:lvlText w:val="%3."/>
+      <w:lvlJc w:val="right"/>
+      <w:pPr>
+        <w:ind w:left="1620" w:hanging="180"/>
+      </w:pPr>
+    </w:lvl>
+    <w:lvl w:ilvl="3" w:tplc="0409000F" w:tentative="1">
+      <w:start w:val="1"/>
+      <w:numFmt w:val="decimal"/>
+      <w:lvlText w:val="%4."/>
+      <w:lvlJc w:val="left"/>
+      <w:pPr>
+        <w:ind w:left="2520" w:hanging="360"/>
+      </w:pPr>
+    </w:lvl>
+    <w:lvl w:ilvl="4" w:tplc="04090019" w:tentative="1">
+      <w:start w:val="1"/>
+      <w:numFmt w:val="lowerLetter"/>
+      <w:lvlText w:val="%5."/>
+      <w:lvlJc w:val="left"/>
+      <w:pPr>
+        <w:ind w:left="3240" w:hanging="360"/>
+      </w:pPr>
+    </w:lvl>
+    <w:lvl w:ilvl="5" w:tplc="0409001B" w:tentative="1">
+      <w:start w:val="1"/>
+      <w:numFmt w:val="lowerRoman"/>
+      <w:lvlText w:val="%6."/>
+      <w:lvlJc w:val="right"/>
+      <w:pPr>
+        <w:ind w:left="3780" w:hanging="180"/>
+      </w:pPr>
+    </w:lvl>
+    <w:lvl w:ilvl="6" w:tplc="0409000F" w:tentative="1">
+      <w:start w:val="1"/>
+      <w:numFmt w:val="decimal"/>
+      <w:lvlText w:val="%7."/>
+      <w:lvlJc w:val="left"/>
+      <w:pPr>
+        <w:ind w:left="4680" w:hanging="360"/>
+      </w:pPr>
+    </w:lvl>
+    <w:lvl w:ilvl="7" w:tplc="04090019" w:tentative="1">
+      <w:start w:val="1"/>
+      <w:numFmt w:val="lowerLetter"/>
+      <w:lvlText w:val="%8."/>
+      <w:lvlJc w:val="left"/>
+      <w:pPr>
+        <w:ind w:left="5400" w:hanging="360"/>
+      </w:pPr>
+    </w:lvl>
+    <w:lvl w:ilvl="8" w:tplc="0409001B" w:tentative="1">
+      <w:start w:val="1"/>
+      <w:numFmt w:val="lowerRoman"/>
+      <w:lvlText w:val="%9."/>
+      <w:lvlJc w:val="right"/>
+      <w:pPr>
+        <w:ind w:left="5940" w:hanging="180"/>
+      </w:pPr>
+    </w:lvl>
+  </w:abstractNum>
+  <w:abstractNum w:abstractNumId="2">
     <w:nsid w:val="0DD26AAE"/>
     <w:multiLevelType w:val="hybridMultilevel"/>
     <w:tmpl w:val="BB36A782"/>
@@ -4784,7 +5454,93 @@
       </w:pPr>
     </w:lvl>
   </w:abstractNum>
-  <w:abstractNum w:abstractNumId="2">
+  <w:abstractNum w:abstractNumId="3">
+    <w:nsid w:val="0E230388"/>
+    <w:multiLevelType w:val="hybridMultilevel"/>
+    <w:tmpl w:val="3E1AF278"/>
+    <w:lvl w:ilvl="0" w:tplc="0409000F">
+      <w:start w:val="1"/>
+      <w:numFmt w:val="decimal"/>
+      <w:lvlText w:val="%1."/>
+      <w:lvlJc w:val="left"/>
+      <w:pPr>
+        <w:ind w:left="360" w:hanging="360"/>
+      </w:pPr>
+    </w:lvl>
+    <w:lvl w:ilvl="1" w:tplc="04090019" w:tentative="1">
+      <w:start w:val="1"/>
+      <w:numFmt w:val="lowerLetter"/>
+      <w:lvlText w:val="%2."/>
+      <w:lvlJc w:val="left"/>
+      <w:pPr>
+        <w:ind w:left="1080" w:hanging="360"/>
+      </w:pPr>
+    </w:lvl>
+    <w:lvl w:ilvl="2" w:tplc="0409001B" w:tentative="1">
+      <w:start w:val="1"/>
+      <w:numFmt w:val="lowerRoman"/>
+      <w:lvlText w:val="%3."/>
+      <w:lvlJc w:val="right"/>
+      <w:pPr>
+        <w:ind w:left="1620" w:hanging="180"/>
+      </w:pPr>
+    </w:lvl>
+    <w:lvl w:ilvl="3" w:tplc="0409000F" w:tentative="1">
+      <w:start w:val="1"/>
+      <w:numFmt w:val="decimal"/>
+      <w:lvlText w:val="%4."/>
+      <w:lvlJc w:val="left"/>
+      <w:pPr>
+        <w:ind w:left="2520" w:hanging="360"/>
+      </w:pPr>
+    </w:lvl>
+    <w:lvl w:ilvl="4" w:tplc="04090019" w:tentative="1">
+      <w:start w:val="1"/>
+      <w:numFmt w:val="lowerLetter"/>
+      <w:lvlText w:val="%5."/>
+      <w:lvlJc w:val="left"/>
+      <w:pPr>
+        <w:ind w:left="3240" w:hanging="360"/>
+      </w:pPr>
+    </w:lvl>
+    <w:lvl w:ilvl="5" w:tplc="0409001B" w:tentative="1">
+      <w:start w:val="1"/>
+      <w:numFmt w:val="lowerRoman"/>
+      <w:lvlText w:val="%6."/>
+      <w:lvlJc w:val="right"/>
+      <w:pPr>
+        <w:ind w:left="3780" w:hanging="180"/>
+      </w:pPr>
+    </w:lvl>
+    <w:lvl w:ilvl="6" w:tplc="0409000F" w:tentative="1">
+      <w:start w:val="1"/>
+      <w:numFmt w:val="decimal"/>
+      <w:lvlText w:val="%7."/>
+      <w:lvlJc w:val="left"/>
+      <w:pPr>
+        <w:ind w:left="4680" w:hanging="360"/>
+      </w:pPr>
+    </w:lvl>
+    <w:lvl w:ilvl="7" w:tplc="04090019" w:tentative="1">
+      <w:start w:val="1"/>
+      <w:numFmt w:val="lowerLetter"/>
+      <w:lvlText w:val="%8."/>
+      <w:lvlJc w:val="left"/>
+      <w:pPr>
+        <w:ind w:left="5400" w:hanging="360"/>
+      </w:pPr>
+    </w:lvl>
+    <w:lvl w:ilvl="8" w:tplc="0409001B" w:tentative="1">
+      <w:start w:val="1"/>
+      <w:numFmt w:val="lowerRoman"/>
+      <w:lvlText w:val="%9."/>
+      <w:lvlJc w:val="right"/>
+      <w:pPr>
+        <w:ind w:left="5940" w:hanging="180"/>
+      </w:pPr>
+    </w:lvl>
+  </w:abstractNum>
+  <w:abstractNum w:abstractNumId="4">
     <w:nsid w:val="13BE064F"/>
     <w:multiLevelType w:val="multilevel"/>
     <w:tmpl w:val="07F0EAC2"/>
@@ -4924,7 +5680,7 @@
       </w:rPr>
     </w:lvl>
   </w:abstractNum>
-  <w:abstractNum w:abstractNumId="3">
+  <w:abstractNum w:abstractNumId="5">
     <w:nsid w:val="1667172D"/>
     <w:multiLevelType w:val="multilevel"/>
     <w:tmpl w:val="07F0EAC2"/>
@@ -5064,7 +5820,7 @@
       </w:rPr>
     </w:lvl>
   </w:abstractNum>
-  <w:abstractNum w:abstractNumId="4">
+  <w:abstractNum w:abstractNumId="6">
     <w:nsid w:val="219A4607"/>
     <w:multiLevelType w:val="hybridMultilevel"/>
     <w:tmpl w:val="ED521FCC"/>
@@ -5150,7 +5906,7 @@
       </w:pPr>
     </w:lvl>
   </w:abstractNum>
-  <w:abstractNum w:abstractNumId="5">
+  <w:abstractNum w:abstractNumId="7">
     <w:nsid w:val="31C22A4D"/>
     <w:multiLevelType w:val="hybridMultilevel"/>
     <w:tmpl w:val="02B679C2"/>
@@ -5236,7 +5992,7 @@
       </w:pPr>
     </w:lvl>
   </w:abstractNum>
-  <w:abstractNum w:abstractNumId="6">
+  <w:abstractNum w:abstractNumId="8">
     <w:nsid w:val="4E654247"/>
     <w:multiLevelType w:val="hybridMultilevel"/>
     <w:tmpl w:val="6C88107C"/>
@@ -5325,7 +6081,7 @@
       </w:pPr>
     </w:lvl>
   </w:abstractNum>
-  <w:abstractNum w:abstractNumId="7">
+  <w:abstractNum w:abstractNumId="9">
     <w:nsid w:val="52054FA1"/>
     <w:multiLevelType w:val="multilevel"/>
     <w:tmpl w:val="07F0EAC2"/>
@@ -5465,7 +6221,7 @@
       </w:rPr>
     </w:lvl>
   </w:abstractNum>
-  <w:abstractNum w:abstractNumId="8">
+  <w:abstractNum w:abstractNumId="10">
     <w:nsid w:val="598E75AC"/>
     <w:multiLevelType w:val="hybridMultilevel"/>
     <w:tmpl w:val="FD706018"/>
@@ -5554,7 +6310,7 @@
       </w:pPr>
     </w:lvl>
   </w:abstractNum>
-  <w:abstractNum w:abstractNumId="9">
+  <w:abstractNum w:abstractNumId="11">
     <w:nsid w:val="6BCC48F4"/>
     <w:multiLevelType w:val="hybridMultilevel"/>
     <w:tmpl w:val="D73801F2"/>
@@ -5643,7 +6399,7 @@
       </w:pPr>
     </w:lvl>
   </w:abstractNum>
-  <w:abstractNum w:abstractNumId="10">
+  <w:abstractNum w:abstractNumId="12">
     <w:nsid w:val="6C682F0B"/>
     <w:multiLevelType w:val="hybridMultilevel"/>
     <w:tmpl w:val="DE2E0F82"/>
@@ -5729,7 +6485,7 @@
       </w:pPr>
     </w:lvl>
   </w:abstractNum>
-  <w:abstractNum w:abstractNumId="11">
+  <w:abstractNum w:abstractNumId="13">
     <w:nsid w:val="727C5D1B"/>
     <w:multiLevelType w:val="hybridMultilevel"/>
     <w:tmpl w:val="24763008"/>
@@ -5818,7 +6574,7 @@
       </w:pPr>
     </w:lvl>
   </w:abstractNum>
-  <w:abstractNum w:abstractNumId="12">
+  <w:abstractNum w:abstractNumId="14">
     <w:nsid w:val="72B54811"/>
     <w:multiLevelType w:val="hybridMultilevel"/>
     <w:tmpl w:val="1C42770E"/>
@@ -5911,7 +6667,7 @@
       </w:pPr>
     </w:lvl>
   </w:abstractNum>
-  <w:abstractNum w:abstractNumId="13">
+  <w:abstractNum w:abstractNumId="15">
     <w:nsid w:val="735E2EA4"/>
     <w:multiLevelType w:val="multilevel"/>
     <w:tmpl w:val="07F0EAC2"/>
@@ -6051,7 +6807,7 @@
       </w:rPr>
     </w:lvl>
   </w:abstractNum>
-  <w:abstractNum w:abstractNumId="14">
+  <w:abstractNum w:abstractNumId="16">
     <w:nsid w:val="7FBA61D3"/>
     <w:multiLevelType w:val="hybridMultilevel"/>
     <w:tmpl w:val="41DABE5E"/>
@@ -6141,46 +6897,52 @@
     <w:abstractNumId w:val="0"/>
   </w:num>
   <w:num w:numId="2">
+    <w:abstractNumId w:val="15"/>
+  </w:num>
+  <w:num w:numId="3">
+    <w:abstractNumId w:val="5"/>
+  </w:num>
+  <w:num w:numId="4">
+    <w:abstractNumId w:val="4"/>
+  </w:num>
+  <w:num w:numId="5">
+    <w:abstractNumId w:val="9"/>
+  </w:num>
+  <w:num w:numId="6">
+    <w:abstractNumId w:val="6"/>
+  </w:num>
+  <w:num w:numId="7">
+    <w:abstractNumId w:val="16"/>
+  </w:num>
+  <w:num w:numId="8">
+    <w:abstractNumId w:val="12"/>
+  </w:num>
+  <w:num w:numId="9">
+    <w:abstractNumId w:val="7"/>
+  </w:num>
+  <w:num w:numId="10">
+    <w:abstractNumId w:val="14"/>
+  </w:num>
+  <w:num w:numId="11">
+    <w:abstractNumId w:val="10"/>
+  </w:num>
+  <w:num w:numId="12">
+    <w:abstractNumId w:val="8"/>
+  </w:num>
+  <w:num w:numId="13">
+    <w:abstractNumId w:val="2"/>
+  </w:num>
+  <w:num w:numId="14">
+    <w:abstractNumId w:val="11"/>
+  </w:num>
+  <w:num w:numId="15">
     <w:abstractNumId w:val="13"/>
   </w:num>
-  <w:num w:numId="3">
-    <w:abstractNumId w:val="3"/>
-  </w:num>
-  <w:num w:numId="4">
-    <w:abstractNumId w:val="2"/>
-  </w:num>
-  <w:num w:numId="5">
-    <w:abstractNumId w:val="7"/>
-  </w:num>
-  <w:num w:numId="6">
-    <w:abstractNumId w:val="4"/>
-  </w:num>
-  <w:num w:numId="7">
-    <w:abstractNumId w:val="14"/>
-  </w:num>
-  <w:num w:numId="8">
-    <w:abstractNumId w:val="10"/>
-  </w:num>
-  <w:num w:numId="9">
-    <w:abstractNumId w:val="5"/>
-  </w:num>
-  <w:num w:numId="10">
-    <w:abstractNumId w:val="12"/>
-  </w:num>
-  <w:num w:numId="11">
-    <w:abstractNumId w:val="8"/>
-  </w:num>
-  <w:num w:numId="12">
-    <w:abstractNumId w:val="6"/>
-  </w:num>
-  <w:num w:numId="13">
+  <w:num w:numId="16">
     <w:abstractNumId w:val="1"/>
   </w:num>
-  <w:num w:numId="14">
-    <w:abstractNumId w:val="9"/>
-  </w:num>
-  <w:num w:numId="15">
-    <w:abstractNumId w:val="11"/>
+  <w:num w:numId="17">
+    <w:abstractNumId w:val="3"/>
   </w:num>
 </w:numbering>
 </file>
@@ -6344,6 +7106,7 @@
   <w:style w:type="character" w:default="1" w:styleId="DefaultParagraphFont">
     <w:name w:val="Default Paragraph Font"/>
     <w:uiPriority w:val="1"/>
+    <w:semiHidden/>
     <w:unhideWhenUsed/>
   </w:style>
   <w:style w:type="table" w:default="1" w:styleId="TableNormal">
@@ -6750,6 +7513,7 @@
   <w:style w:type="character" w:default="1" w:styleId="DefaultParagraphFont">
     <w:name w:val="Default Paragraph Font"/>
     <w:uiPriority w:val="1"/>
+    <w:semiHidden/>
     <w:unhideWhenUsed/>
   </w:style>
   <w:style w:type="table" w:default="1" w:styleId="TableNormal">

</xml_diff>